<commit_message>
Added implemenation plan and meettrapport
</commit_message>
<xml_diff>
--- a/implementatieplannen/working/week3/Implementatieplan_week3.docx
+++ b/implementatieplannen/working/week3/Implementatieplan_week3.docx
@@ -75,6 +75,12 @@
           <w:lang w:val="nl-NL"/>
         </w:rPr>
       </w:pPr>
+      <w:r>
+        <w:rPr>
+          <w:lang w:val="nl-NL"/>
+        </w:rPr>
+        <w:t>Datum: 23-5-2016</w:t>
+      </w:r>
     </w:p>
     <w:p>
       <w:pPr>
@@ -100,13 +106,41 @@
         <w:rPr>
           <w:lang w:val="nl-NL"/>
         </w:rPr>
-        <w:t>Geef aan wat het doel van de implementatie is</w:t>
-      </w:r>
-      <w:r>
-        <w:rPr>
-          <w:lang w:val="nl-NL"/>
-        </w:rPr>
-        <w:t>.</w:t>
+        <w:t xml:space="preserve">Het doel van dit implementatieplan is om te zorgen dat we het voor elkaar krijgen om de randen van het gezicht te vinden in een foto. </w:t>
+      </w:r>
+      <w:r>
+        <w:rPr>
+          <w:lang w:val="nl-NL"/>
+        </w:rPr>
+        <w:t xml:space="preserve">Nadat </w:t>
+      </w:r>
+      <w:proofErr w:type="spellStart"/>
+      <w:r>
+        <w:rPr>
+          <w:lang w:val="nl-NL"/>
+        </w:rPr>
+        <w:t>edge</w:t>
+      </w:r>
+      <w:proofErr w:type="spellEnd"/>
+      <w:r>
+        <w:rPr>
+          <w:lang w:val="nl-NL"/>
+        </w:rPr>
+        <w:t xml:space="preserve"> </w:t>
+      </w:r>
+      <w:proofErr w:type="spellStart"/>
+      <w:r>
+        <w:rPr>
+          <w:lang w:val="nl-NL"/>
+        </w:rPr>
+        <w:t>detection</w:t>
+      </w:r>
+      <w:proofErr w:type="spellEnd"/>
+      <w:r>
+        <w:rPr>
+          <w:lang w:val="nl-NL"/>
+        </w:rPr>
+        <w:t xml:space="preserve"> over de foto is heen gegaan, moet de foto zelf nog gefilterd worden, zodat ruis en plekken die niet van belang zijn uit de foto worden gehaald. </w:t>
       </w:r>
     </w:p>
     <w:p>
@@ -133,62 +167,221 @@
         <w:rPr>
           <w:lang w:val="nl-NL"/>
         </w:rPr>
-        <w:t>Je geeft hier aan welke methoden er zijn, wat de verschillende tussen de methodes zijn.</w:t>
+        <w:t xml:space="preserve">De methode die we hebben bedacht is; het implementeren van een </w:t>
+      </w:r>
+      <w:proofErr w:type="spellStart"/>
+      <w:r>
+        <w:rPr>
+          <w:lang w:val="nl-NL"/>
+        </w:rPr>
+        <w:t>mask</w:t>
+      </w:r>
+      <w:proofErr w:type="spellEnd"/>
+      <w:r>
+        <w:rPr>
+          <w:lang w:val="nl-NL"/>
+        </w:rPr>
+        <w:t xml:space="preserve"> </w:t>
+      </w:r>
+      <w:proofErr w:type="spellStart"/>
+      <w:r>
+        <w:rPr>
+          <w:lang w:val="nl-NL"/>
+        </w:rPr>
+        <w:t>struct</w:t>
+      </w:r>
+      <w:proofErr w:type="spellEnd"/>
+      <w:r>
+        <w:rPr>
+          <w:lang w:val="nl-NL"/>
+        </w:rPr>
+        <w:t xml:space="preserve"> en een </w:t>
+      </w:r>
+      <w:proofErr w:type="spellStart"/>
+      <w:r>
+        <w:rPr>
+          <w:lang w:val="nl-NL"/>
+        </w:rPr>
+        <w:t>MyMask</w:t>
+      </w:r>
+      <w:proofErr w:type="spellEnd"/>
+      <w:r>
+        <w:rPr>
+          <w:lang w:val="nl-NL"/>
+        </w:rPr>
+        <w:t xml:space="preserve"> klasse. Die </w:t>
+      </w:r>
+      <w:proofErr w:type="spellStart"/>
+      <w:r>
+        <w:rPr>
+          <w:lang w:val="nl-NL"/>
+        </w:rPr>
+        <w:t>klasses</w:t>
+      </w:r>
+      <w:proofErr w:type="spellEnd"/>
+      <w:r>
+        <w:rPr>
+          <w:lang w:val="nl-NL"/>
+        </w:rPr>
+        <w:t xml:space="preserve"> gebruiken we weer in StudentPreProcessing.cpp</w:t>
       </w:r>
     </w:p>
     <w:p>
       <w:pPr>
-        <w:pStyle w:val="Kop2"/>
-        <w:rPr>
-          <w:lang w:val="nl-NL"/>
-        </w:rPr>
-      </w:pPr>
-      <w:r>
-        <w:rPr>
-          <w:lang w:val="nl-NL"/>
-        </w:rPr>
-        <w:t>Keuze</w:t>
+        <w:rPr>
+          <w:lang w:val="nl-NL"/>
+        </w:rPr>
+      </w:pPr>
+      <w:r>
+        <w:rPr>
+          <w:lang w:val="nl-NL"/>
+        </w:rPr>
+        <w:t xml:space="preserve">De </w:t>
+      </w:r>
+      <w:proofErr w:type="spellStart"/>
+      <w:r>
+        <w:rPr>
+          <w:lang w:val="nl-NL"/>
+        </w:rPr>
+        <w:t>mask</w:t>
+      </w:r>
+      <w:proofErr w:type="spellEnd"/>
+      <w:r>
+        <w:rPr>
+          <w:lang w:val="nl-NL"/>
+        </w:rPr>
+        <w:t xml:space="preserve"> halen we over het plaatje heen, en we geven </w:t>
+      </w:r>
+      <w:r>
+        <w:rPr>
+          <w:lang w:val="nl-NL"/>
+        </w:rPr>
+        <w:t xml:space="preserve">een nieuw plaatje terug die aangepast is met de </w:t>
+      </w:r>
+      <w:proofErr w:type="spellStart"/>
+      <w:r>
+        <w:rPr>
+          <w:lang w:val="nl-NL"/>
+        </w:rPr>
+        <w:t>mask</w:t>
+      </w:r>
+      <w:proofErr w:type="spellEnd"/>
+      <w:r>
+        <w:rPr>
+          <w:lang w:val="nl-NL"/>
+        </w:rPr>
+        <w:t>.</w:t>
       </w:r>
     </w:p>
     <w:p>
       <w:pPr>
-        <w:rPr>
-          <w:lang w:val="nl-NL"/>
-        </w:rPr>
-      </w:pPr>
-      <w:r>
-        <w:rPr>
-          <w:lang w:val="nl-NL"/>
-        </w:rPr>
-        <w:t xml:space="preserve">Je geeft een onderbouwing over waarom een bepaalde methode is gekozen, en/of waarom bepaalde </w:t>
-      </w:r>
-      <w:proofErr w:type="spellStart"/>
-      <w:r>
-        <w:rPr>
-          <w:lang w:val="nl-NL"/>
-        </w:rPr>
-        <w:t>settings</w:t>
-      </w:r>
-      <w:proofErr w:type="spellEnd"/>
-      <w:r>
-        <w:rPr>
-          <w:lang w:val="nl-NL"/>
-        </w:rPr>
-        <w:t xml:space="preserve"> zijn gebruikt.</w:t>
+        <w:pStyle w:val="Kop2"/>
+        <w:rPr>
+          <w:lang w:val="nl-NL"/>
+        </w:rPr>
+      </w:pPr>
+      <w:r>
+        <w:rPr>
+          <w:lang w:val="nl-NL"/>
+        </w:rPr>
+        <w:t>Keuze</w:t>
       </w:r>
     </w:p>
     <w:p>
       <w:pPr>
-        <w:pStyle w:val="Kop2"/>
-        <w:rPr>
-          <w:lang w:val="nl-NL"/>
-        </w:rPr>
-      </w:pPr>
-      <w:r>
-        <w:rPr>
-          <w:lang w:val="nl-NL"/>
-        </w:rPr>
-        <w:t>Implementatie</w:t>
+        <w:rPr>
+          <w:lang w:val="nl-NL"/>
+        </w:rPr>
+      </w:pPr>
+      <w:r>
+        <w:rPr>
+          <w:lang w:val="nl-NL"/>
+        </w:rPr>
+        <w:t xml:space="preserve">De keuzes die we hebben gemaakt zijn: het bedenken van een </w:t>
+      </w:r>
+      <w:proofErr w:type="spellStart"/>
+      <w:r>
+        <w:rPr>
+          <w:lang w:val="nl-NL"/>
+        </w:rPr>
+        <w:t>myMask</w:t>
+      </w:r>
+      <w:proofErr w:type="spellEnd"/>
+      <w:r>
+        <w:rPr>
+          <w:lang w:val="nl-NL"/>
+        </w:rPr>
+        <w:t xml:space="preserve"> klasse; de </w:t>
+      </w:r>
+      <w:proofErr w:type="spellStart"/>
+      <w:r>
+        <w:rPr>
+          <w:lang w:val="nl-NL"/>
+        </w:rPr>
+        <w:t>mask</w:t>
+      </w:r>
+      <w:proofErr w:type="spellEnd"/>
+      <w:r>
+        <w:rPr>
+          <w:lang w:val="nl-NL"/>
+        </w:rPr>
+        <w:t xml:space="preserve"> is ook een soort </w:t>
+      </w:r>
+      <w:proofErr w:type="spellStart"/>
+      <w:r>
+        <w:rPr>
+          <w:lang w:val="nl-NL"/>
+        </w:rPr>
+        <w:t>intensity</w:t>
+      </w:r>
+      <w:proofErr w:type="spellEnd"/>
+      <w:r>
+        <w:rPr>
+          <w:lang w:val="nl-NL"/>
+        </w:rPr>
+        <w:t xml:space="preserve"> image, maar hij moest ook negatief kunnen zijn. In de </w:t>
+      </w:r>
+      <w:proofErr w:type="spellStart"/>
+      <w:r>
+        <w:rPr>
+          <w:lang w:val="nl-NL"/>
+        </w:rPr>
+        <w:t>intensity</w:t>
+      </w:r>
+      <w:proofErr w:type="spellEnd"/>
+      <w:r>
+        <w:rPr>
+          <w:lang w:val="nl-NL"/>
+        </w:rPr>
+        <w:t xml:space="preserve"> image zaten </w:t>
+      </w:r>
+      <w:proofErr w:type="spellStart"/>
+      <w:r>
+        <w:rPr>
+          <w:lang w:val="nl-NL"/>
+        </w:rPr>
+        <w:t>unsigned</w:t>
+      </w:r>
+      <w:proofErr w:type="spellEnd"/>
+      <w:r>
+        <w:rPr>
+          <w:lang w:val="nl-NL"/>
+        </w:rPr>
+        <w:t xml:space="preserve"> </w:t>
+      </w:r>
+      <w:proofErr w:type="spellStart"/>
+      <w:r>
+        <w:rPr>
+          <w:lang w:val="nl-NL"/>
+        </w:rPr>
+        <w:t>chars</w:t>
+      </w:r>
+      <w:proofErr w:type="spellEnd"/>
+      <w:r>
+        <w:rPr>
+          <w:lang w:val="nl-NL"/>
+        </w:rPr>
+        <w:t>, en die kunnen alleen maar positief zijn.</w:t>
       </w:r>
     </w:p>
     <w:p>
@@ -201,21 +394,35 @@
         <w:rPr>
           <w:lang w:val="nl-NL"/>
         </w:rPr>
-        <w:t xml:space="preserve">Je geeft aan hoe deze keuze is </w:t>
-      </w:r>
-      <w:proofErr w:type="spellStart"/>
-      <w:r>
-        <w:rPr>
-          <w:lang w:val="nl-NL"/>
-        </w:rPr>
-        <w:t>geimplementeerd</w:t>
-      </w:r>
-      <w:proofErr w:type="spellEnd"/>
-      <w:r>
-        <w:rPr>
-          <w:lang w:val="nl-NL"/>
-        </w:rPr>
-        <w:t xml:space="preserve"> in de code</w:t>
+        <w:t xml:space="preserve">De </w:t>
+      </w:r>
+      <w:proofErr w:type="spellStart"/>
+      <w:r>
+        <w:rPr>
+          <w:lang w:val="nl-NL"/>
+        </w:rPr>
+        <w:t>mask</w:t>
+      </w:r>
+      <w:proofErr w:type="spellEnd"/>
+      <w:r>
+        <w:rPr>
+          <w:lang w:val="nl-NL"/>
+        </w:rPr>
+        <w:t xml:space="preserve"> 0,0 coördinaten is het midden, en de </w:t>
+      </w:r>
+      <w:proofErr w:type="spellStart"/>
+      <w:r>
+        <w:rPr>
+          <w:lang w:val="nl-NL"/>
+        </w:rPr>
+        <w:t>mask</w:t>
+      </w:r>
+      <w:proofErr w:type="spellEnd"/>
+      <w:r>
+        <w:rPr>
+          <w:lang w:val="nl-NL"/>
+        </w:rPr>
+        <w:t xml:space="preserve"> zelf kan alleen maar een oneven getal zijn.</w:t>
       </w:r>
     </w:p>
     <w:p>
@@ -229,13 +436,7 @@
         <w:rPr>
           <w:lang w:val="nl-NL"/>
         </w:rPr>
-        <w:t>E</w:t>
-      </w:r>
-      <w:r>
-        <w:rPr>
-          <w:lang w:val="nl-NL"/>
-        </w:rPr>
-        <w:t>valuatie</w:t>
+        <w:t>Implementatie</w:t>
       </w:r>
     </w:p>
     <w:p>
@@ -248,10 +449,139 @@
         <w:rPr>
           <w:lang w:val="nl-NL"/>
         </w:rPr>
-        <w:t>Je geeft aan welke experimenten er gedaan zullen worden om de implementatie te testen en te ‘bewijzen’ dat de implementatie daadwerkelijk correct werkt. Dit geeft direct informatie over de meetrapporten die er zullen worden gemaakt.</w:t>
+        <w:t xml:space="preserve">De implementatie in de code bestaat </w:t>
+      </w:r>
+      <w:r>
+        <w:rPr>
+          <w:lang w:val="nl-NL"/>
+        </w:rPr>
+        <w:t xml:space="preserve">uit twee klassen: </w:t>
+      </w:r>
+      <w:proofErr w:type="spellStart"/>
+      <w:r>
+        <w:rPr>
+          <w:lang w:val="nl-NL"/>
+        </w:rPr>
+        <w:t>myMask</w:t>
+      </w:r>
+      <w:proofErr w:type="spellEnd"/>
+      <w:r>
+        <w:rPr>
+          <w:lang w:val="nl-NL"/>
+        </w:rPr>
+        <w:t xml:space="preserve">; </w:t>
+      </w:r>
+      <w:proofErr w:type="spellStart"/>
+      <w:r>
+        <w:rPr>
+          <w:lang w:val="nl-NL"/>
+        </w:rPr>
+        <w:t>mask</w:t>
+      </w:r>
+      <w:proofErr w:type="spellEnd"/>
+      <w:r>
+        <w:rPr>
+          <w:lang w:val="nl-NL"/>
+        </w:rPr>
+        <w:t xml:space="preserve">. Deze klassen maken het mogelijk om een </w:t>
+      </w:r>
+      <w:proofErr w:type="spellStart"/>
+      <w:r>
+        <w:rPr>
+          <w:lang w:val="nl-NL"/>
+        </w:rPr>
+        <w:t>mask</w:t>
+      </w:r>
+      <w:proofErr w:type="spellEnd"/>
+      <w:r>
+        <w:rPr>
+          <w:lang w:val="nl-NL"/>
+        </w:rPr>
+        <w:t xml:space="preserve"> over en plaatje toe te passen. De </w:t>
+      </w:r>
+      <w:proofErr w:type="spellStart"/>
+      <w:r>
+        <w:rPr>
+          <w:lang w:val="nl-NL"/>
+        </w:rPr>
+        <w:t>laplacian</w:t>
+      </w:r>
+      <w:proofErr w:type="spellEnd"/>
+      <w:r>
+        <w:rPr>
+          <w:lang w:val="nl-NL"/>
+        </w:rPr>
+        <w:t xml:space="preserve"> is een rekenmethode die als input onze </w:t>
+      </w:r>
+      <w:proofErr w:type="spellStart"/>
+      <w:r>
+        <w:rPr>
+          <w:lang w:val="nl-NL"/>
+        </w:rPr>
+        <w:t>mask</w:t>
+      </w:r>
+      <w:proofErr w:type="spellEnd"/>
+      <w:r>
+        <w:rPr>
+          <w:lang w:val="nl-NL"/>
+        </w:rPr>
+        <w:t xml:space="preserve"> gebruikt en als output een nieuw plaatje terug geeft met de nieuwe pixel waardes.</w:t>
+      </w:r>
+    </w:p>
+    <w:p>
+      <w:pPr>
+        <w:pStyle w:val="Kop2"/>
+        <w:rPr>
+          <w:lang w:val="nl-NL"/>
+        </w:rPr>
+      </w:pPr>
+      <w:r>
+        <w:rPr>
+          <w:lang w:val="nl-NL"/>
+        </w:rPr>
+        <w:t>E</w:t>
+      </w:r>
+      <w:r>
+        <w:rPr>
+          <w:lang w:val="nl-NL"/>
+        </w:rPr>
+        <w:t>valuatie</w:t>
       </w:r>
       <w:bookmarkStart w:id="0" w:name="_GoBack"/>
       <w:bookmarkEnd w:id="0"/>
+    </w:p>
+    <w:p>
+      <w:pPr>
+        <w:rPr>
+          <w:lang w:val="nl-NL"/>
+        </w:rPr>
+      </w:pPr>
+      <w:r>
+        <w:rPr>
+          <w:lang w:val="nl-NL"/>
+        </w:rPr>
+        <w:t xml:space="preserve">Om te bewijzen dat onze implementatie goed is, gaan we iedere test set afbeelding door ons algoritme halen. </w:t>
+      </w:r>
+      <w:r>
+        <w:rPr>
+          <w:lang w:val="nl-NL"/>
+        </w:rPr>
+        <w:t xml:space="preserve">We berekenen steeds de snelheid waarmee de </w:t>
+      </w:r>
+      <w:proofErr w:type="spellStart"/>
+      <w:r>
+        <w:rPr>
+          <w:lang w:val="nl-NL"/>
+        </w:rPr>
+        <w:t>mask</w:t>
+      </w:r>
+      <w:proofErr w:type="spellEnd"/>
+      <w:r>
+        <w:rPr>
+          <w:lang w:val="nl-NL"/>
+        </w:rPr>
+        <w:t xml:space="preserve"> het plaatje aanpast.</w:t>
+      </w:r>
     </w:p>
     <w:sectPr>
       <w:pgSz w:w="12240" w:h="15840"/>

</xml_diff>